<commit_message>
update: Métodos Numéricos - Atividade 1
</commit_message>
<xml_diff>
--- a/10-Metodos-Numericos/Met-Num-Ativ-1.docx
+++ b/10-Metodos-Numericos/Met-Num-Ativ-1.docx
@@ -33,7 +33,7 @@
             <w:pPr>
               <w:jc w:val="center"/>
               <w:rPr>
-                <w:rFonts w:ascii="Didot" w:hAnsi="Didot" w:cs="Didot" w:hint="cs"/>
+                <w:rFonts w:ascii="Didot" w:hAnsi="Didot" w:cs="Didot"/>
               </w:rPr>
             </w:pPr>
             <w:r>
@@ -93,7 +93,7 @@
           <w:p>
             <w:pPr>
               <w:rPr>
-                <w:rFonts w:ascii="Didot" w:hAnsi="Didot" w:cs="Didot" w:hint="cs"/>
+                <w:rFonts w:ascii="Didot" w:hAnsi="Didot" w:cs="Didot"/>
                 <w:sz w:val="23"/>
                 <w:szCs w:val="23"/>
               </w:rPr>
@@ -110,7 +110,7 @@
           <w:p>
             <w:pPr>
               <w:rPr>
-                <w:rFonts w:ascii="Didot" w:hAnsi="Didot" w:cs="Didot" w:hint="cs"/>
+                <w:rFonts w:ascii="Didot" w:hAnsi="Didot" w:cs="Didot"/>
                 <w:sz w:val="23"/>
                 <w:szCs w:val="23"/>
               </w:rPr>
@@ -127,7 +127,7 @@
           <w:p>
             <w:pPr>
               <w:rPr>
-                <w:rFonts w:ascii="Didot" w:hAnsi="Didot" w:cs="Didot" w:hint="cs"/>
+                <w:rFonts w:ascii="Didot" w:hAnsi="Didot" w:cs="Didot"/>
               </w:rPr>
             </w:pPr>
             <w:r>
@@ -145,7 +145,7 @@
     <w:p>
       <w:pPr>
         <w:rPr>
-          <w:rFonts w:ascii="Didot" w:hAnsi="Didot" w:cs="Didot" w:hint="cs"/>
+          <w:rFonts w:ascii="Didot" w:hAnsi="Didot" w:cs="Didot"/>
         </w:rPr>
       </w:pPr>
       <w:r>
@@ -158,14 +158,955 @@
     <w:p>
       <w:pPr>
         <w:rPr>
-          <w:rFonts w:ascii="Didot" w:hAnsi="Didot" w:cs="Didot" w:hint="cs"/>
+          <w:rFonts w:ascii="Didot" w:hAnsi="Didot" w:cs="Didot"/>
         </w:rPr>
       </w:pPr>
     </w:p>
     <w:p>
       <w:pPr>
         <w:rPr>
-          <w:rFonts w:ascii="Didot" w:hAnsi="Didot" w:cs="Didot" w:hint="cs"/>
+          <w:rFonts w:ascii="Didot" w:hAnsi="Didot" w:cs="Didot"/>
+        </w:rPr>
+      </w:pPr>
+      <w:r>
+        <w:rPr>
+          <w:rFonts w:ascii="Didot" w:hAnsi="Didot" w:cs="Didot"/>
+        </w:rPr>
+        <w:t>Sistema de Lorenz</w:t>
+      </w:r>
+    </w:p>
+    <w:p>
+      <w:pPr>
+        <w:rPr>
+          <w:rFonts w:ascii="Didot" w:hAnsi="Didot" w:cs="Didot"/>
+        </w:rPr>
+      </w:pPr>
+      <w:r>
+        <w:rPr>
+          <w:rFonts w:ascii="Didot" w:hAnsi="Didot" w:cs="Didot"/>
+        </w:rPr>
+        <w:t>predições meteorológicas</w:t>
+      </w:r>
+    </w:p>
+    <w:p>
+      <w:pPr>
+        <w:rPr>
+          <w:rFonts w:ascii="Didot" w:hAnsi="Didot" w:cs="Didot"/>
+        </w:rPr>
+      </w:pPr>
+      <w:r>
+        <w:rPr>
+          <w:rFonts w:ascii="Didot" w:hAnsi="Didot" w:cs="Didot"/>
+        </w:rPr>
+        <w:t>caos determinístico</w:t>
+      </w:r>
+    </w:p>
+    <w:p>
+      <w:pPr>
+        <w:rPr>
+          <w:rFonts w:ascii="Didot" w:hAnsi="Didot" w:cs="Didot"/>
+        </w:rPr>
+      </w:pPr>
+      <w:r>
+        <w:rPr>
+          <w:rFonts w:ascii="Didot" w:hAnsi="Didot" w:cs="Didot"/>
+        </w:rPr>
+        <w:t>forma: sistema de três equações diferenciais de primeira ordem:</w:t>
+      </w:r>
+    </w:p>
+    <w:p>
+      <w:pPr>
+        <w:rPr>
+          <w:rFonts w:ascii="Didot" w:hAnsi="Didot" w:cs="Didot"/>
+        </w:rPr>
+      </w:pPr>
+    </w:p>
+    <w:p>
+      <w:pPr>
+        <w:rPr>
+          <w:rFonts w:ascii="Didot" w:hAnsi="Didot" w:cs="Didot"/>
+        </w:rPr>
+      </w:pPr>
+      <m:oMathPara>
+        <m:oMath>
+          <m:acc>
+            <m:accPr>
+              <m:chr m:val="̇"/>
+              <m:ctrlPr>
+                <w:rPr>
+                  <w:rFonts w:ascii="Cambria Math" w:hAnsi="Cambria Math" w:cs="Didot"/>
+                </w:rPr>
+              </m:ctrlPr>
+            </m:accPr>
+            <m:e>
+              <m:r>
+                <w:rPr>
+                  <w:rFonts w:ascii="Cambria Math" w:hAnsi="Cambria Math" w:cs="Didot"/>
+                </w:rPr>
+                <m:t>x</m:t>
+              </m:r>
+            </m:e>
+          </m:acc>
+          <m:r>
+            <w:rPr>
+              <w:rFonts w:ascii="Cambria Math" w:hAnsi="Cambria Math" w:cs="Didot"/>
+            </w:rPr>
+            <m:t>=f</m:t>
+          </m:r>
+          <m:d>
+            <m:dPr>
+              <m:ctrlPr>
+                <w:rPr>
+                  <w:rFonts w:ascii="Cambria Math" w:hAnsi="Cambria Math" w:cs="Didot"/>
+                  <w:i/>
+                </w:rPr>
+              </m:ctrlPr>
+            </m:dPr>
+            <m:e>
+              <m:r>
+                <w:rPr>
+                  <w:rFonts w:ascii="Cambria Math" w:hAnsi="Cambria Math" w:cs="Didot"/>
+                </w:rPr>
+                <m:t>x</m:t>
+              </m:r>
+            </m:e>
+          </m:d>
+        </m:oMath>
+      </m:oMathPara>
+    </w:p>
+    <w:p>
+      <w:pPr>
+        <w:rPr>
+          <w:rFonts w:ascii="Didot" w:hAnsi="Didot" w:cs="Didot"/>
+        </w:rPr>
+      </w:pPr>
+      <m:oMathPara>
+        <m:oMath>
+          <m:r>
+            <w:rPr>
+              <w:rFonts w:ascii="Cambria Math" w:hAnsi="Cambria Math" w:cs="Didot"/>
+            </w:rPr>
+            <m:t>f</m:t>
+          </m:r>
+          <m:d>
+            <m:dPr>
+              <m:ctrlPr>
+                <w:rPr>
+                  <w:rFonts w:ascii="Cambria Math" w:hAnsi="Cambria Math" w:cs="Didot"/>
+                  <w:i/>
+                </w:rPr>
+              </m:ctrlPr>
+            </m:dPr>
+            <m:e>
+              <m:r>
+                <w:rPr>
+                  <w:rFonts w:ascii="Cambria Math" w:hAnsi="Cambria Math" w:cs="Didot"/>
+                </w:rPr>
+                <m:t>x</m:t>
+              </m:r>
+            </m:e>
+          </m:d>
+          <m:r>
+            <w:rPr>
+              <w:rFonts w:ascii="Cambria Math" w:hAnsi="Cambria Math" w:cs="Didot"/>
+            </w:rPr>
+            <m:t>=</m:t>
+          </m:r>
+          <m:d>
+            <m:dPr>
+              <m:begChr m:val="{"/>
+              <m:endChr m:val=""/>
+              <m:ctrlPr>
+                <w:rPr>
+                  <w:rFonts w:ascii="Cambria Math" w:hAnsi="Cambria Math" w:cs="Didot"/>
+                  <w:i/>
+                </w:rPr>
+              </m:ctrlPr>
+            </m:dPr>
+            <m:e>
+              <m:eqArr>
+                <m:eqArrPr>
+                  <m:ctrlPr>
+                    <w:rPr>
+                      <w:rFonts w:ascii="Cambria Math" w:hAnsi="Cambria Math" w:cs="Didot"/>
+                      <w:i/>
+                    </w:rPr>
+                  </m:ctrlPr>
+                </m:eqArrPr>
+                <m:e>
+                  <m:sSub>
+                    <m:sSubPr>
+                      <m:ctrlPr>
+                        <w:rPr>
+                          <w:rFonts w:ascii="Cambria Math" w:hAnsi="Cambria Math" w:cs="Didot"/>
+                          <w:i/>
+                        </w:rPr>
+                      </m:ctrlPr>
+                    </m:sSubPr>
+                    <m:e>
+                      <m:r>
+                        <w:rPr>
+                          <w:rFonts w:ascii="Cambria Math" w:hAnsi="Cambria Math" w:cs="Didot"/>
+                        </w:rPr>
+                        <m:t>f</m:t>
+                      </m:r>
+                    </m:e>
+                    <m:sub>
+                      <m:r>
+                        <w:rPr>
+                          <w:rFonts w:ascii="Cambria Math" w:hAnsi="Cambria Math" w:cs="Didot"/>
+                        </w:rPr>
+                        <m:t>1</m:t>
+                      </m:r>
+                    </m:sub>
+                  </m:sSub>
+                  <m:d>
+                    <m:dPr>
+                      <m:ctrlPr>
+                        <w:rPr>
+                          <w:rFonts w:ascii="Cambria Math" w:hAnsi="Cambria Math" w:cs="Didot"/>
+                          <w:i/>
+                        </w:rPr>
+                      </m:ctrlPr>
+                    </m:dPr>
+                    <m:e>
+                      <m:r>
+                        <w:rPr>
+                          <w:rFonts w:ascii="Cambria Math" w:hAnsi="Cambria Math" w:cs="Didot"/>
+                        </w:rPr>
+                        <m:t>x</m:t>
+                      </m:r>
+                    </m:e>
+                  </m:d>
+                </m:e>
+                <m:e>
+                  <m:sSub>
+                    <m:sSubPr>
+                      <m:ctrlPr>
+                        <w:rPr>
+                          <w:rFonts w:ascii="Cambria Math" w:hAnsi="Cambria Math" w:cs="Didot"/>
+                          <w:i/>
+                        </w:rPr>
+                      </m:ctrlPr>
+                    </m:sSubPr>
+                    <m:e>
+                      <m:r>
+                        <w:rPr>
+                          <w:rFonts w:ascii="Cambria Math" w:hAnsi="Cambria Math" w:cs="Didot"/>
+                        </w:rPr>
+                        <m:t>f</m:t>
+                      </m:r>
+                    </m:e>
+                    <m:sub>
+                      <m:r>
+                        <w:rPr>
+                          <w:rFonts w:ascii="Cambria Math" w:hAnsi="Cambria Math" w:cs="Didot"/>
+                        </w:rPr>
+                        <m:t>2</m:t>
+                      </m:r>
+                    </m:sub>
+                  </m:sSub>
+                  <m:d>
+                    <m:dPr>
+                      <m:ctrlPr>
+                        <w:rPr>
+                          <w:rFonts w:ascii="Cambria Math" w:hAnsi="Cambria Math" w:cs="Didot"/>
+                          <w:i/>
+                        </w:rPr>
+                      </m:ctrlPr>
+                    </m:dPr>
+                    <m:e>
+                      <m:r>
+                        <w:rPr>
+                          <w:rFonts w:ascii="Cambria Math" w:hAnsi="Cambria Math" w:cs="Didot"/>
+                        </w:rPr>
+                        <m:t>x</m:t>
+                      </m:r>
+                    </m:e>
+                  </m:d>
+                </m:e>
+                <m:e>
+                  <m:sSub>
+                    <m:sSubPr>
+                      <m:ctrlPr>
+                        <w:rPr>
+                          <w:rFonts w:ascii="Cambria Math" w:hAnsi="Cambria Math" w:cs="Didot"/>
+                          <w:i/>
+                        </w:rPr>
+                      </m:ctrlPr>
+                    </m:sSubPr>
+                    <m:e>
+                      <m:r>
+                        <w:rPr>
+                          <w:rFonts w:ascii="Cambria Math" w:hAnsi="Cambria Math" w:cs="Didot"/>
+                        </w:rPr>
+                        <m:t>f</m:t>
+                      </m:r>
+                    </m:e>
+                    <m:sub>
+                      <m:r>
+                        <w:rPr>
+                          <w:rFonts w:ascii="Cambria Math" w:hAnsi="Cambria Math" w:cs="Didot"/>
+                        </w:rPr>
+                        <m:t>3</m:t>
+                      </m:r>
+                    </m:sub>
+                  </m:sSub>
+                  <m:d>
+                    <m:dPr>
+                      <m:ctrlPr>
+                        <w:rPr>
+                          <w:rFonts w:ascii="Cambria Math" w:hAnsi="Cambria Math" w:cs="Didot"/>
+                          <w:i/>
+                        </w:rPr>
+                      </m:ctrlPr>
+                    </m:dPr>
+                    <m:e>
+                      <m:r>
+                        <w:rPr>
+                          <w:rFonts w:ascii="Cambria Math" w:hAnsi="Cambria Math" w:cs="Didot"/>
+                        </w:rPr>
+                        <m:t>x</m:t>
+                      </m:r>
+                    </m:e>
+                  </m:d>
+                </m:e>
+              </m:eqArr>
+            </m:e>
+          </m:d>
+          <m:r>
+            <w:rPr>
+              <w:rFonts w:ascii="Cambria Math" w:hAnsi="Cambria Math" w:cs="Didot"/>
+            </w:rPr>
+            <m:t xml:space="preserve"> = </m:t>
+          </m:r>
+          <m:d>
+            <m:dPr>
+              <m:begChr m:val="{"/>
+              <m:endChr m:val=""/>
+              <m:ctrlPr>
+                <w:rPr>
+                  <w:rFonts w:ascii="Cambria Math" w:hAnsi="Cambria Math" w:cs="Didot"/>
+                  <w:i/>
+                </w:rPr>
+              </m:ctrlPr>
+            </m:dPr>
+            <m:e>
+              <m:eqArr>
+                <m:eqArrPr>
+                  <m:ctrlPr>
+                    <w:rPr>
+                      <w:rFonts w:ascii="Cambria Math" w:hAnsi="Cambria Math" w:cs="Didot"/>
+                      <w:i/>
+                    </w:rPr>
+                  </m:ctrlPr>
+                </m:eqArrPr>
+                <m:e>
+                  <m:r>
+                    <m:rPr>
+                      <m:sty m:val="p"/>
+                    </m:rPr>
+                    <w:rPr>
+                      <w:rFonts w:ascii="Cambria Math" w:hAnsi="Cambria Math" w:cs="Didot"/>
+                    </w:rPr>
+                    <m:t>σ</m:t>
+                  </m:r>
+                  <m:d>
+                    <m:dPr>
+                      <m:ctrlPr>
+                        <w:rPr>
+                          <w:rFonts w:ascii="Cambria Math" w:hAnsi="Cambria Math" w:cs="Didot"/>
+                        </w:rPr>
+                      </m:ctrlPr>
+                    </m:dPr>
+                    <m:e>
+                      <m:r>
+                        <m:rPr>
+                          <m:sty m:val="p"/>
+                        </m:rPr>
+                        <w:rPr>
+                          <w:rFonts w:ascii="Cambria Math" w:hAnsi="Cambria Math" w:cs="Didot"/>
+                        </w:rPr>
+                        <m:t>-</m:t>
+                      </m:r>
+                      <m:sSub>
+                        <m:sSubPr>
+                          <m:ctrlPr>
+                            <w:rPr>
+                              <w:rFonts w:ascii="Cambria Math" w:hAnsi="Cambria Math" w:cs="Didot"/>
+                            </w:rPr>
+                          </m:ctrlPr>
+                        </m:sSubPr>
+                        <m:e>
+                          <m:r>
+                            <m:rPr>
+                              <m:sty m:val="p"/>
+                            </m:rPr>
+                            <w:rPr>
+                              <w:rFonts w:ascii="Cambria Math" w:hAnsi="Cambria Math" w:cs="Didot"/>
+                            </w:rPr>
+                            <m:t>x</m:t>
+                          </m:r>
+                        </m:e>
+                        <m:sub>
+                          <m:r>
+                            <m:rPr>
+                              <m:sty m:val="p"/>
+                            </m:rPr>
+                            <w:rPr>
+                              <w:rFonts w:ascii="Cambria Math" w:hAnsi="Cambria Math" w:cs="Didot"/>
+                            </w:rPr>
+                            <m:t>1</m:t>
+                          </m:r>
+                        </m:sub>
+                      </m:sSub>
+                      <m:r>
+                        <m:rPr>
+                          <m:sty m:val="p"/>
+                        </m:rPr>
+                        <w:rPr>
+                          <w:rFonts w:ascii="Cambria Math" w:hAnsi="Cambria Math" w:cs="Didot"/>
+                        </w:rPr>
+                        <m:t>+</m:t>
+                      </m:r>
+                      <m:sSub>
+                        <m:sSubPr>
+                          <m:ctrlPr>
+                            <w:rPr>
+                              <w:rFonts w:ascii="Cambria Math" w:hAnsi="Cambria Math" w:cs="Didot"/>
+                            </w:rPr>
+                          </m:ctrlPr>
+                        </m:sSubPr>
+                        <m:e>
+                          <m:r>
+                            <m:rPr>
+                              <m:sty m:val="p"/>
+                            </m:rPr>
+                            <w:rPr>
+                              <w:rFonts w:ascii="Cambria Math" w:hAnsi="Cambria Math" w:cs="Didot"/>
+                            </w:rPr>
+                            <m:t>x</m:t>
+                          </m:r>
+                        </m:e>
+                        <m:sub>
+                          <m:r>
+                            <m:rPr>
+                              <m:sty m:val="p"/>
+                            </m:rPr>
+                            <w:rPr>
+                              <w:rFonts w:ascii="Cambria Math" w:hAnsi="Cambria Math" w:cs="Didot"/>
+                            </w:rPr>
+                            <m:t>2</m:t>
+                          </m:r>
+                        </m:sub>
+                      </m:sSub>
+                    </m:e>
+                  </m:d>
+                </m:e>
+                <m:e>
+                  <m:sSub>
+                    <m:sSubPr>
+                      <m:ctrlPr>
+                        <w:rPr>
+                          <w:rFonts w:ascii="Cambria Math" w:hAnsi="Cambria Math" w:cs="Didot"/>
+                          <w:i/>
+                        </w:rPr>
+                      </m:ctrlPr>
+                    </m:sSubPr>
+                    <m:e>
+                      <m:r>
+                        <w:rPr>
+                          <w:rFonts w:ascii="Cambria Math" w:hAnsi="Cambria Math" w:cs="Didot"/>
+                        </w:rPr>
+                        <m:t>x</m:t>
+                      </m:r>
+                    </m:e>
+                    <m:sub>
+                      <m:r>
+                        <w:rPr>
+                          <w:rFonts w:ascii="Cambria Math" w:hAnsi="Cambria Math" w:cs="Didot"/>
+                        </w:rPr>
+                        <m:t>1</m:t>
+                      </m:r>
+                    </m:sub>
+                  </m:sSub>
+                  <m:d>
+                    <m:dPr>
+                      <m:ctrlPr>
+                        <w:rPr>
+                          <w:rFonts w:ascii="Cambria Math" w:hAnsi="Cambria Math" w:cs="Didot"/>
+                          <w:i/>
+                        </w:rPr>
+                      </m:ctrlPr>
+                    </m:dPr>
+                    <m:e>
+                      <m:r>
+                        <m:rPr>
+                          <m:sty m:val="p"/>
+                        </m:rPr>
+                        <w:rPr>
+                          <w:rFonts w:ascii="Cambria Math" w:hAnsi="Cambria Math" w:cs="Didot"/>
+                        </w:rPr>
+                        <m:t>ρ</m:t>
+                      </m:r>
+                      <m:r>
+                        <w:rPr>
+                          <w:rFonts w:ascii="Cambria Math" w:hAnsi="Cambria Math" w:cs="Didot"/>
+                        </w:rPr>
+                        <m:t>-</m:t>
+                      </m:r>
+                      <m:sSub>
+                        <m:sSubPr>
+                          <m:ctrlPr>
+                            <w:rPr>
+                              <w:rFonts w:ascii="Cambria Math" w:hAnsi="Cambria Math" w:cs="Didot"/>
+                              <w:i/>
+                            </w:rPr>
+                          </m:ctrlPr>
+                        </m:sSubPr>
+                        <m:e>
+                          <m:r>
+                            <w:rPr>
+                              <w:rFonts w:ascii="Cambria Math" w:hAnsi="Cambria Math" w:cs="Didot"/>
+                            </w:rPr>
+                            <m:t>x</m:t>
+                          </m:r>
+                        </m:e>
+                        <m:sub>
+                          <m:r>
+                            <w:rPr>
+                              <w:rFonts w:ascii="Cambria Math" w:hAnsi="Cambria Math" w:cs="Didot"/>
+                            </w:rPr>
+                            <m:t>3</m:t>
+                          </m:r>
+                        </m:sub>
+                      </m:sSub>
+                    </m:e>
+                  </m:d>
+                  <m:r>
+                    <w:rPr>
+                      <w:rFonts w:ascii="Cambria Math" w:hAnsi="Cambria Math" w:cs="Didot"/>
+                    </w:rPr>
+                    <m:t>-</m:t>
+                  </m:r>
+                  <m:sSub>
+                    <m:sSubPr>
+                      <m:ctrlPr>
+                        <w:rPr>
+                          <w:rFonts w:ascii="Cambria Math" w:hAnsi="Cambria Math" w:cs="Didot"/>
+                          <w:i/>
+                        </w:rPr>
+                      </m:ctrlPr>
+                    </m:sSubPr>
+                    <m:e>
+                      <m:r>
+                        <w:rPr>
+                          <w:rFonts w:ascii="Cambria Math" w:hAnsi="Cambria Math" w:cs="Didot"/>
+                        </w:rPr>
+                        <m:t>x</m:t>
+                      </m:r>
+                    </m:e>
+                    <m:sub>
+                      <m:r>
+                        <w:rPr>
+                          <w:rFonts w:ascii="Cambria Math" w:hAnsi="Cambria Math" w:cs="Didot"/>
+                        </w:rPr>
+                        <m:t>2</m:t>
+                      </m:r>
+                    </m:sub>
+                  </m:sSub>
+                </m:e>
+                <m:e>
+                  <m:r>
+                    <w:rPr>
+                      <w:rFonts w:ascii="Cambria Math" w:hAnsi="Cambria Math" w:cs="Didot"/>
+                    </w:rPr>
+                    <m:t>-</m:t>
+                  </m:r>
+                  <m:r>
+                    <m:rPr>
+                      <m:sty m:val="p"/>
+                    </m:rPr>
+                    <w:rPr>
+                      <w:rFonts w:ascii="Cambria Math" w:hAnsi="Cambria Math" w:cs="Didot"/>
+                    </w:rPr>
+                    <m:t>β</m:t>
+                  </m:r>
+                  <m:sSub>
+                    <m:sSubPr>
+                      <m:ctrlPr>
+                        <w:rPr>
+                          <w:rFonts w:ascii="Cambria Math" w:hAnsi="Cambria Math" w:cs="Didot"/>
+                          <w:i/>
+                        </w:rPr>
+                      </m:ctrlPr>
+                    </m:sSubPr>
+                    <m:e>
+                      <m:r>
+                        <w:rPr>
+                          <w:rFonts w:ascii="Cambria Math" w:hAnsi="Cambria Math" w:cs="Didot"/>
+                        </w:rPr>
+                        <m:t>x</m:t>
+                      </m:r>
+                    </m:e>
+                    <m:sub>
+                      <m:r>
+                        <w:rPr>
+                          <w:rFonts w:ascii="Cambria Math" w:hAnsi="Cambria Math" w:cs="Didot"/>
+                        </w:rPr>
+                        <m:t>3</m:t>
+                      </m:r>
+                    </m:sub>
+                  </m:sSub>
+                  <m:r>
+                    <w:rPr>
+                      <w:rFonts w:ascii="Cambria Math" w:hAnsi="Cambria Math" w:cs="Didot"/>
+                    </w:rPr>
+                    <m:t>+</m:t>
+                  </m:r>
+                  <m:sSub>
+                    <m:sSubPr>
+                      <m:ctrlPr>
+                        <w:rPr>
+                          <w:rFonts w:ascii="Cambria Math" w:hAnsi="Cambria Math" w:cs="Didot"/>
+                          <w:i/>
+                        </w:rPr>
+                      </m:ctrlPr>
+                    </m:sSubPr>
+                    <m:e>
+                      <m:r>
+                        <w:rPr>
+                          <w:rFonts w:ascii="Cambria Math" w:hAnsi="Cambria Math" w:cs="Didot"/>
+                        </w:rPr>
+                        <m:t>x</m:t>
+                      </m:r>
+                    </m:e>
+                    <m:sub>
+                      <m:r>
+                        <w:rPr>
+                          <w:rFonts w:ascii="Cambria Math" w:hAnsi="Cambria Math" w:cs="Didot"/>
+                        </w:rPr>
+                        <m:t>1</m:t>
+                      </m:r>
+                    </m:sub>
+                  </m:sSub>
+                  <m:sSub>
+                    <m:sSubPr>
+                      <m:ctrlPr>
+                        <w:rPr>
+                          <w:rFonts w:ascii="Cambria Math" w:hAnsi="Cambria Math" w:cs="Didot"/>
+                          <w:i/>
+                        </w:rPr>
+                      </m:ctrlPr>
+                    </m:sSubPr>
+                    <m:e>
+                      <m:r>
+                        <w:rPr>
+                          <w:rFonts w:ascii="Cambria Math" w:hAnsi="Cambria Math" w:cs="Didot"/>
+                        </w:rPr>
+                        <m:t>x</m:t>
+                      </m:r>
+                    </m:e>
+                    <m:sub>
+                      <m:r>
+                        <w:rPr>
+                          <w:rFonts w:ascii="Cambria Math" w:hAnsi="Cambria Math" w:cs="Didot"/>
+                        </w:rPr>
+                        <m:t>2</m:t>
+                      </m:r>
+                    </m:sub>
+                  </m:sSub>
+                </m:e>
+              </m:eqArr>
+            </m:e>
+          </m:d>
+        </m:oMath>
+      </m:oMathPara>
+    </w:p>
+    <w:p>
+      <w:pPr>
+        <w:rPr>
+          <w:rFonts w:ascii="Didot" w:hAnsi="Didot" w:cs="Didot"/>
+        </w:rPr>
+      </w:pPr>
+    </w:p>
+    <w:p>
+      <w:pPr>
+        <w:rPr>
+          <w:rFonts w:ascii="Didot" w:hAnsi="Didot" w:cs="Didot"/>
+        </w:rPr>
+      </w:pPr>
+      <w:r>
+        <w:rPr>
+          <w:rFonts w:ascii="Didot" w:hAnsi="Didot" w:cs="Didot"/>
+        </w:rPr>
+        <w:t>parâmetros:</w:t>
+      </w:r>
+    </w:p>
+    <w:p>
+      <w:pPr>
+        <w:rPr>
+          <w:rFonts w:ascii="Didot" w:hAnsi="Didot" w:cs="Didot"/>
+        </w:rPr>
+      </w:pPr>
+      <m:oMathPara>
+        <m:oMath>
+          <m:r>
+            <m:rPr>
+              <m:sty m:val="p"/>
+            </m:rPr>
+            <w:rPr>
+              <w:rFonts w:ascii="Cambria Math" w:hAnsi="Cambria Math" w:cs="Didot"/>
+            </w:rPr>
+            <m:t>σ</m:t>
+          </m:r>
+          <m:r>
+            <w:rPr>
+              <w:rFonts w:ascii="Cambria Math" w:hAnsi="Cambria Math" w:cs="Didot"/>
+            </w:rPr>
+            <m:t>= 10</m:t>
+          </m:r>
+        </m:oMath>
+      </m:oMathPara>
+    </w:p>
+    <w:p>
+      <w:pPr>
+        <w:rPr>
+          <w:rFonts w:ascii="Didot" w:hAnsi="Didot" w:cs="Didot"/>
+        </w:rPr>
+      </w:pPr>
+      <m:oMathPara>
+        <m:oMath>
+          <m:r>
+            <m:rPr>
+              <m:sty m:val="p"/>
+            </m:rPr>
+            <w:rPr>
+              <w:rFonts w:ascii="Cambria Math" w:hAnsi="Cambria Math" w:cs="Didot"/>
+            </w:rPr>
+            <m:t>β</m:t>
+          </m:r>
+          <m:r>
+            <w:rPr>
+              <w:rFonts w:ascii="Cambria Math" w:hAnsi="Cambria Math" w:cs="Didot"/>
+            </w:rPr>
+            <m:t>= 8</m:t>
+          </m:r>
+          <m:r>
+            <m:rPr>
+              <m:lit/>
+            </m:rPr>
+            <w:rPr>
+              <w:rFonts w:ascii="Cambria Math" w:hAnsi="Cambria Math" w:cs="Didot"/>
+            </w:rPr>
+            <m:t>/</m:t>
+          </m:r>
+          <m:r>
+            <w:rPr>
+              <w:rFonts w:ascii="Cambria Math" w:hAnsi="Cambria Math" w:cs="Didot"/>
+            </w:rPr>
+            <m:t>3</m:t>
+          </m:r>
+        </m:oMath>
+      </m:oMathPara>
+    </w:p>
+    <w:p>
+      <w:pPr>
+        <w:rPr>
+          <w:rFonts w:ascii="Didot" w:hAnsi="Didot" w:cs="Didot"/>
+        </w:rPr>
+      </w:pPr>
+      <m:oMathPara>
+        <m:oMath>
+          <m:r>
+            <m:rPr>
+              <m:sty m:val="p"/>
+            </m:rPr>
+            <w:rPr>
+              <w:rFonts w:ascii="Cambria Math" w:hAnsi="Cambria Math" w:cs="Didot"/>
+            </w:rPr>
+            <m:t>ρ</m:t>
+          </m:r>
+          <m:r>
+            <w:rPr>
+              <w:rFonts w:ascii="Cambria Math" w:hAnsi="Cambria Math" w:cs="Didot"/>
+            </w:rPr>
+            <m:t>= 28</m:t>
+          </m:r>
+        </m:oMath>
+      </m:oMathPara>
+    </w:p>
+    <w:p>
+      <w:pPr>
+        <w:rPr>
+          <w:rFonts w:ascii="Didot" w:hAnsi="Didot" w:cs="Didot"/>
+        </w:rPr>
+      </w:pPr>
+    </w:p>
+    <w:p>
+      <w:pPr>
+        <w:rPr>
+          <w:rFonts w:ascii="Didot" w:hAnsi="Didot" w:cs="Didot"/>
+        </w:rPr>
+      </w:pPr>
+      <w:r>
+        <w:rPr>
+          <w:rFonts w:ascii="Didot" w:hAnsi="Didot" w:cs="Didot"/>
+        </w:rPr>
+        <w:t>condições iniciais:</w:t>
+      </w:r>
+    </w:p>
+    <w:p>
+      <w:pPr>
+        <w:rPr>
+          <w:rFonts w:ascii="Didot" w:hAnsi="Didot" w:cs="Didot"/>
+        </w:rPr>
+      </w:pPr>
+      <m:oMathPara>
+        <m:oMath>
+          <m:sSub>
+            <m:sSubPr>
+              <m:ctrlPr>
+                <w:rPr>
+                  <w:rFonts w:ascii="Cambria Math" w:hAnsi="Cambria Math" w:cs="Didot"/>
+                  <w:i/>
+                </w:rPr>
+              </m:ctrlPr>
+            </m:sSubPr>
+            <m:e>
+              <m:r>
+                <w:rPr>
+                  <w:rFonts w:ascii="Cambria Math" w:hAnsi="Cambria Math" w:cs="Didot"/>
+                </w:rPr>
+                <m:t>x</m:t>
+              </m:r>
+            </m:e>
+            <m:sub>
+              <m:r>
+                <w:rPr>
+                  <w:rFonts w:ascii="Cambria Math" w:hAnsi="Cambria Math" w:cs="Didot"/>
+                </w:rPr>
+                <m:t>0</m:t>
+              </m:r>
+            </m:sub>
+          </m:sSub>
+          <m:r>
+            <w:rPr>
+              <w:rFonts w:ascii="Cambria Math" w:hAnsi="Cambria Math" w:cs="Didot"/>
+            </w:rPr>
+            <m:t>=</m:t>
+          </m:r>
+          <m:sSup>
+            <m:sSupPr>
+              <m:ctrlPr>
+                <w:rPr>
+                  <w:rFonts w:ascii="Cambria Math" w:hAnsi="Cambria Math" w:cs="Didot"/>
+                  <w:i/>
+                </w:rPr>
+              </m:ctrlPr>
+            </m:sSupPr>
+            <m:e>
+              <m:d>
+                <m:dPr>
+                  <m:begChr m:val="["/>
+                  <m:endChr m:val="]"/>
+                  <m:ctrlPr>
+                    <w:rPr>
+                      <w:rFonts w:ascii="Cambria Math" w:hAnsi="Cambria Math" w:cs="Didot"/>
+                      <w:i/>
+                    </w:rPr>
+                  </m:ctrlPr>
+                </m:dPr>
+                <m:e>
+                  <m:r>
+                    <w:rPr>
+                      <w:rFonts w:ascii="Cambria Math" w:hAnsi="Cambria Math" w:cs="Didot"/>
+                    </w:rPr>
+                    <m:t>5</m:t>
+                  </m:r>
+                  <m:r>
+                    <m:rPr>
+                      <m:sty m:val="p"/>
+                    </m:rPr>
+                    <w:rPr>
+                      <w:rFonts w:ascii="Cambria Math" w:hAnsi="Cambria Math" w:cs="Didot"/>
+                    </w:rPr>
+                    <m:t> </m:t>
+                  </m:r>
+                  <m:r>
+                    <w:rPr>
+                      <w:rFonts w:ascii="Cambria Math" w:hAnsi="Cambria Math" w:cs="Didot"/>
+                    </w:rPr>
+                    <m:t>5</m:t>
+                  </m:r>
+                  <m:r>
+                    <m:rPr>
+                      <m:sty m:val="p"/>
+                    </m:rPr>
+                    <w:rPr>
+                      <w:rFonts w:ascii="Cambria Math" w:hAnsi="Cambria Math" w:cs="Didot"/>
+                    </w:rPr>
+                    <m:t> </m:t>
+                  </m:r>
+                  <m:r>
+                    <w:rPr>
+                      <w:rFonts w:ascii="Cambria Math" w:hAnsi="Cambria Math" w:cs="Didot"/>
+                    </w:rPr>
+                    <m:t>5</m:t>
+                  </m:r>
+                </m:e>
+              </m:d>
+            </m:e>
+            <m:sup>
+              <m:r>
+                <w:rPr>
+                  <w:rFonts w:ascii="Cambria Math" w:hAnsi="Cambria Math" w:cs="Didot"/>
+                </w:rPr>
+                <m:t>T</m:t>
+              </m:r>
+            </m:sup>
+          </m:sSup>
+          <m:r>
+            <w:rPr>
+              <w:rFonts w:ascii="Didot" w:hAnsi="Didot" w:cs="Didot"/>
+            </w:rPr>
+            <w:br/>
+          </m:r>
+        </m:oMath>
+      </m:oMathPara>
+    </w:p>
+    <w:p>
+      <w:pPr>
+        <w:rPr>
+          <w:rFonts w:ascii="Didot" w:hAnsi="Didot" w:cs="Didot"/>
+        </w:rPr>
+      </w:pPr>
+    </w:p>
+    <w:p>
+      <w:pPr>
+        <w:rPr>
+          <w:rFonts w:ascii="Didot" w:hAnsi="Didot" w:cs="Didot"/>
+        </w:rPr>
+      </w:pPr>
+    </w:p>
+    <w:p>
+      <w:pPr>
+        <w:rPr>
+          <w:rFonts w:ascii="Didot" w:hAnsi="Didot" w:cs="Didot"/>
+        </w:rPr>
+      </w:pPr>
+    </w:p>
+    <w:p>
+      <w:pPr>
+        <w:rPr>
+          <w:rFonts w:ascii="Didot" w:hAnsi="Didot" w:cs="Didot"/>
+        </w:rPr>
+      </w:pPr>
+    </w:p>
+    <w:p>
+      <w:pPr>
+        <w:rPr>
+          <w:rFonts w:ascii="Didot" w:hAnsi="Didot" w:cs="Didot"/>
         </w:rPr>
       </w:pPr>
     </w:p>
@@ -1115,6 +2056,16 @@
       </w:tblBorders>
     </w:tblPr>
   </w:style>
+  <w:style w:type="character" w:styleId="PlaceholderText">
+    <w:name w:val="Placeholder Text"/>
+    <w:basedOn w:val="DefaultParagraphFont"/>
+    <w:uiPriority w:val="99"/>
+    <w:semiHidden/>
+    <w:rsid w:val="00696EDB"/>
+    <w:rPr>
+      <w:color w:val="666666"/>
+    </w:rPr>
+  </w:style>
 </w:styles>
 </file>
 

</xml_diff>